<commit_message>
Update ArcGIS Pro documentatie
</commit_message>
<xml_diff>
--- a/docs/Handleiding BGT-inlooptool ArcGIS Pro.docx
+++ b/docs/Handleiding BGT-inlooptool ArcGIS Pro.docx
@@ -377,20 +377,8 @@
                                 <w:szCs w:val="72"/>
                               </w:rPr>
                               <w:br/>
-                              <w:t xml:space="preserve">voor </w:t>
+                              <w:t>voor ArcGIS</w:t>
                             </w:r>
-                            <w:proofErr w:type="spellStart"/>
-                            <w:r>
-                              <w:rPr>
-                                <w:b/>
-                                <w:bCs/>
-                                <w:color w:val="005BE7"/>
-                                <w:sz w:val="72"/>
-                                <w:szCs w:val="72"/>
-                              </w:rPr>
-                              <w:t>ArcGIS</w:t>
-                            </w:r>
-                            <w:proofErr w:type="spellEnd"/>
                             <w:r>
                               <w:rPr>
                                 <w:b/>
@@ -1136,13 +1124,8 @@
               <w:spacing w:before="0"/>
               <w:jc w:val="both"/>
             </w:pPr>
-            <w:proofErr w:type="spellStart"/>
-            <w:r>
-              <w:t>Nelen</w:t>
-            </w:r>
-            <w:proofErr w:type="spellEnd"/>
-            <w:r>
-              <w:t xml:space="preserve"> &amp; Schuurmans</w:t>
+            <w:r>
+              <w:t>Nelen &amp; Schuurmans</w:t>
             </w:r>
           </w:p>
         </w:tc>
@@ -1171,13 +1154,8 @@
               <w:spacing w:before="0"/>
               <w:jc w:val="both"/>
             </w:pPr>
-            <w:proofErr w:type="spellStart"/>
-            <w:r>
-              <w:t>Nelen</w:t>
-            </w:r>
-            <w:proofErr w:type="spellEnd"/>
-            <w:r>
-              <w:t xml:space="preserve"> &amp; Schuurmans</w:t>
+            <w:r>
+              <w:t>Nelen &amp; Schuurmans</w:t>
             </w:r>
           </w:p>
         </w:tc>
@@ -1193,13 +1171,8 @@
               <w:jc w:val="both"/>
             </w:pPr>
             <w:r>
-              <w:t xml:space="preserve">Emile de </w:t>
-            </w:r>
-            <w:proofErr w:type="spellStart"/>
-            <w:r>
-              <w:t>Badts</w:t>
-            </w:r>
-            <w:proofErr w:type="spellEnd"/>
+              <w:t>Emile de Badts</w:t>
+            </w:r>
           </w:p>
         </w:tc>
         <w:tc>
@@ -1211,13 +1184,8 @@
               <w:spacing w:before="0"/>
               <w:jc w:val="both"/>
             </w:pPr>
-            <w:proofErr w:type="spellStart"/>
-            <w:r>
-              <w:t>Nelen</w:t>
-            </w:r>
-            <w:proofErr w:type="spellEnd"/>
-            <w:r>
-              <w:t xml:space="preserve"> &amp; Schuurmans</w:t>
+            <w:r>
+              <w:t>Nelen &amp; Schuurmans</w:t>
             </w:r>
           </w:p>
         </w:tc>
@@ -1471,13 +1439,8 @@
               <w:jc w:val="both"/>
             </w:pPr>
             <w:r>
-              <w:t xml:space="preserve">Albert </w:t>
-            </w:r>
-            <w:proofErr w:type="spellStart"/>
-            <w:r>
-              <w:t>Kemeling</w:t>
-            </w:r>
-            <w:proofErr w:type="spellEnd"/>
+              <w:t>Albert Kemeling</w:t>
+            </w:r>
           </w:p>
         </w:tc>
         <w:tc>
@@ -1505,13 +1468,8 @@
               <w:spacing w:before="0"/>
               <w:jc w:val="both"/>
             </w:pPr>
-            <w:proofErr w:type="spellStart"/>
-            <w:r>
-              <w:t>Siebrand</w:t>
-            </w:r>
-            <w:proofErr w:type="spellEnd"/>
-            <w:r>
-              <w:t xml:space="preserve"> van der Hoeven</w:t>
+            <w:r>
+              <w:t>Siebrand van der Hoeven</w:t>
             </w:r>
           </w:p>
         </w:tc>
@@ -1554,13 +1512,8 @@
               <w:spacing w:before="0"/>
               <w:jc w:val="both"/>
             </w:pPr>
-            <w:proofErr w:type="spellStart"/>
-            <w:r>
-              <w:t>Waterschapsbedrijf</w:t>
-            </w:r>
-            <w:proofErr w:type="spellEnd"/>
-            <w:r>
-              <w:t xml:space="preserve"> Limburg</w:t>
+            <w:r>
+              <w:t>Waterschapsbedrijf Limburg</w:t>
             </w:r>
           </w:p>
         </w:tc>
@@ -1576,13 +1529,8 @@
               <w:jc w:val="both"/>
             </w:pPr>
             <w:r>
-              <w:t xml:space="preserve">Bert </w:t>
-            </w:r>
-            <w:proofErr w:type="spellStart"/>
-            <w:r>
-              <w:t>Palsma</w:t>
-            </w:r>
-            <w:proofErr w:type="spellEnd"/>
+              <w:t>Bert Palsma</w:t>
+            </w:r>
           </w:p>
         </w:tc>
         <w:tc>
@@ -1712,13 +1660,8 @@
               <w:spacing w:before="0"/>
               <w:jc w:val="both"/>
             </w:pPr>
-            <w:proofErr w:type="spellStart"/>
-            <w:r>
-              <w:t>Nelen</w:t>
-            </w:r>
-            <w:proofErr w:type="spellEnd"/>
-            <w:r>
-              <w:t xml:space="preserve"> &amp; Schuurmans</w:t>
+            <w:r>
+              <w:t>Nelen &amp; Schuurmans</w:t>
             </w:r>
           </w:p>
         </w:tc>
@@ -1779,15 +1722,7 @@
         <w:jc w:val="both"/>
       </w:pPr>
       <w:r>
-        <w:t xml:space="preserve">De tool is beschikbaar voor zowel QGIS als </w:t>
-      </w:r>
-      <w:proofErr w:type="spellStart"/>
-      <w:r>
-        <w:t>ArcGIS</w:t>
-      </w:r>
-      <w:proofErr w:type="spellEnd"/>
-      <w:r>
-        <w:t xml:space="preserve">. In deze handleiding vind je de instructies voor het gebruik van de </w:t>
+        <w:t xml:space="preserve">De tool is beschikbaar voor zowel QGIS als ArcGIS. In deze handleiding vind je de instructies voor het gebruik van de </w:t>
       </w:r>
       <w:r>
         <w:t>BGT-Inlooptool</w:t>
@@ -3091,6 +3026,8 @@
       <w:r>
         <w:rPr>
           <w:rStyle w:val="CommentReference"/>
+          <w:sz w:val="22"/>
+          <w:szCs w:val="22"/>
         </w:rPr>
         <w:commentReference w:id="4"/>
       </w:r>
@@ -3098,15 +3035,7 @@
         <w:t xml:space="preserve"> </w:t>
       </w:r>
       <w:r>
-        <w:t xml:space="preserve">van </w:t>
-      </w:r>
-      <w:proofErr w:type="spellStart"/>
-      <w:r>
-        <w:t>ArcGIS</w:t>
-      </w:r>
-      <w:proofErr w:type="spellEnd"/>
-      <w:r>
-        <w:t xml:space="preserve"> Pro </w:t>
+        <w:t xml:space="preserve">van ArcGIS Pro </w:t>
       </w:r>
       <w:r>
         <w:t>vereist</w:t>
@@ -3510,15 +3439,7 @@
         <w:jc w:val="both"/>
       </w:pPr>
       <w:r>
-        <w:t xml:space="preserve">Het ophalen van de BGT, rioolstrengen en de BAG data kan automatisch gebeuren middels een </w:t>
-      </w:r>
-      <w:proofErr w:type="spellStart"/>
-      <w:r>
-        <w:t>ArcGIS</w:t>
-      </w:r>
-      <w:proofErr w:type="spellEnd"/>
-      <w:r>
-        <w:t xml:space="preserve"> pro tool. Daarnaast kan de BGT data ook handmatig via PDOK worden gedownload.</w:t>
+        <w:t>Het ophalen van de BGT, rioolstrengen en de BAG data kan automatisch gebeuren middels een ArcGIS pro tool. Daarnaast kan de BGT data ook handmatig via PDOK worden gedownload.</w:t>
       </w:r>
     </w:p>
     <w:p>
@@ -3598,23 +3519,7 @@
         </w:drawing>
       </w:r>
       <w:r>
-        <w:t xml:space="preserve">In de BGT inlooptool voor </w:t>
-      </w:r>
-      <w:proofErr w:type="spellStart"/>
-      <w:r>
-        <w:t>ArcGIS</w:t>
-      </w:r>
-      <w:proofErr w:type="spellEnd"/>
-      <w:r>
-        <w:t xml:space="preserve"> Pro kan middels de eerste tool alle basisdata worden gedownload. Na het openen </w:t>
-      </w:r>
-      <w:proofErr w:type="spellStart"/>
-      <w:r>
-        <w:t>opend</w:t>
-      </w:r>
-      <w:proofErr w:type="spellEnd"/>
-      <w:r>
-        <w:t xml:space="preserve"> zich het venster dat rechts op de afbeelding is te zien. </w:t>
+        <w:t xml:space="preserve">In de BGT inlooptool voor ArcGIS Pro kan middels de eerste tool alle basisdata worden gedownload. Na het openen opend zich het venster dat rechts op de afbeelding is te zien. </w:t>
       </w:r>
     </w:p>
     <w:p>
@@ -3868,23 +3773,7 @@
                                 <w:rFonts w:cstheme="minorHAnsi"/>
                                 <w:shd w:val="clear" w:color="auto" w:fill="FFFFFF"/>
                               </w:rPr>
-                              <w:t>in het GWSW-formaat (</w:t>
-                            </w:r>
-                            <w:proofErr w:type="spellStart"/>
-                            <w:r>
-                              <w:rPr>
-                                <w:rFonts w:cstheme="minorHAnsi"/>
-                                <w:shd w:val="clear" w:color="auto" w:fill="FFFFFF"/>
-                              </w:rPr>
-                              <w:t>OroX</w:t>
-                            </w:r>
-                            <w:proofErr w:type="spellEnd"/>
-                            <w:r>
-                              <w:rPr>
-                                <w:rFonts w:cstheme="minorHAnsi"/>
-                                <w:shd w:val="clear" w:color="auto" w:fill="FFFFFF"/>
-                              </w:rPr>
-                              <w:t xml:space="preserve">) </w:t>
+                              <w:t xml:space="preserve">in het GWSW-formaat (OroX) </w:t>
                             </w:r>
                             <w:r>
                               <w:rPr>
@@ -4287,8 +4176,8 @@
           <w:color w:val="005BE7"/>
         </w:rPr>
       </w:pPr>
-      <w:bookmarkStart w:id="7" w:name="_Hlk59636057"/>
-      <w:bookmarkStart w:id="8" w:name="_Toc189210166"/>
+      <w:bookmarkStart w:id="7" w:name="_Toc189210166"/>
+      <w:bookmarkStart w:id="8" w:name="_Hlk59636057"/>
       <w:r>
         <w:rPr>
           <w:color w:val="005BE7"/>
@@ -4332,7 +4221,7 @@
         </w:rPr>
         <w:t>ophalen</w:t>
       </w:r>
-      <w:bookmarkEnd w:id="8"/>
+      <w:bookmarkEnd w:id="7"/>
     </w:p>
     <w:p>
       <w:pPr>
@@ -4423,7 +4312,7 @@
         <w:t>.</w:t>
       </w:r>
     </w:p>
-    <w:bookmarkEnd w:id="7"/>
+    <w:bookmarkEnd w:id="8"/>
     <w:p>
       <w:pPr>
         <w:jc w:val="both"/>
@@ -4442,7 +4331,7 @@
           <w:noProof/>
         </w:rPr>
         <w:drawing>
-          <wp:anchor distT="0" distB="0" distL="114300" distR="114300" simplePos="0" relativeHeight="251747328" behindDoc="1" locked="0" layoutInCell="1" allowOverlap="1" wp14:anchorId="4E224E54" wp14:editId="76844BAB">
+          <wp:anchor distT="0" distB="0" distL="114300" distR="114300" simplePos="0" relativeHeight="251747328" behindDoc="1" locked="0" layoutInCell="1" allowOverlap="1" wp14:anchorId="4E224E54" wp14:editId="58F0CED8">
             <wp:simplePos x="0" y="0"/>
             <wp:positionH relativeFrom="margin">
               <wp:posOffset>0</wp:posOffset>
@@ -4667,7 +4556,7 @@
           <w:noProof/>
         </w:rPr>
         <w:drawing>
-          <wp:inline distT="0" distB="0" distL="0" distR="0" wp14:anchorId="423521EB" wp14:editId="6F36C10A">
+          <wp:inline distT="0" distB="0" distL="0" distR="0" wp14:anchorId="423521EB" wp14:editId="7FE6EBCB">
             <wp:extent cx="4121150" cy="3104515"/>
             <wp:effectExtent l="0" t="0" r="0" b="635"/>
             <wp:docPr id="9" name="Afbeelding 9" descr="A screenshot of a computer&#10;&#10;Description automatically generated"/>
@@ -5170,10 +5059,7 @@
         <w:jc w:val="both"/>
       </w:pPr>
       <w:r>
-        <w:t xml:space="preserve">Een </w:t>
-      </w:r>
-      <w:r>
-        <w:t>interessegebied (een polygoon van het gebied waarop u specifiek wilt inzoomen)</w:t>
+        <w:t>Een interessegebied (een polygoon van het gebied waarop u specifiek wilt inzoomen)</w:t>
       </w:r>
     </w:p>
     <w:p>
@@ -5253,15 +5139,7 @@
                               <w:t>Let op:</w:t>
                             </w:r>
                             <w:r>
-                              <w:t xml:space="preserve"> bij gebruik van kolken is het vereist een .</w:t>
-                            </w:r>
-                            <w:proofErr w:type="spellStart"/>
-                            <w:r>
-                              <w:t>shp</w:t>
-                            </w:r>
-                            <w:proofErr w:type="spellEnd"/>
-                            <w:r>
-                              <w:t xml:space="preserve"> bestand te gebruiken. </w:t>
+                              <w:t xml:space="preserve"> bij gebruik van kolken is het vereist een .shp bestand te gebruiken. </w:t>
                             </w:r>
                           </w:p>
                           <w:p/>
@@ -5397,9 +5275,9 @@
           <w:color w:val="005BE7"/>
         </w:rPr>
       </w:pPr>
-      <w:bookmarkStart w:id="11" w:name="_Hlk103163559"/>
-      <w:bookmarkStart w:id="12" w:name="_Ref189209384"/>
-      <w:bookmarkStart w:id="13" w:name="_Toc189210169"/>
+      <w:bookmarkStart w:id="11" w:name="_Ref189209384"/>
+      <w:bookmarkStart w:id="12" w:name="_Toc189210169"/>
+      <w:bookmarkStart w:id="13" w:name="_Hlk103163559"/>
       <w:r>
         <w:rPr>
           <w:color w:val="005BE7"/>
@@ -5413,8 +5291,8 @@
         </w:rPr>
         <w:t>BGT-inlooptool</w:t>
       </w:r>
+      <w:bookmarkEnd w:id="11"/>
       <w:bookmarkEnd w:id="12"/>
-      <w:bookmarkEnd w:id="13"/>
     </w:p>
     <w:p>
       <w:pPr>
@@ -5478,7 +5356,7 @@
         <w:t xml:space="preserve"> is de volledige beslisboom opgenomen.</w:t>
       </w:r>
     </w:p>
-    <w:bookmarkEnd w:id="11"/>
+    <w:bookmarkEnd w:id="13"/>
     <w:p>
       <w:r>
         <w:rPr>
@@ -5496,15 +5374,7 @@
       </w:r>
       <w:r>
         <w:br/>
-        <w:t xml:space="preserve">Afstand (m) van een “vlak” tot een </w:t>
-      </w:r>
-      <w:proofErr w:type="spellStart"/>
-      <w:r>
-        <w:t>hemelwaterontvangende</w:t>
-      </w:r>
-      <w:proofErr w:type="spellEnd"/>
-      <w:r>
-        <w:t xml:space="preserve"> voorziening (meestal riolering). Is de afstand van het vlak tot een voorziening groter dan de ingevulde maximumafstand? Dan wordt het vlak als niet-aangesloten beschouwd.</w:t>
+        <w:t>Afstand (m) van een “vlak” tot een hemelwaterontvangende voorziening (meestal riolering). Is de afstand van het vlak tot een voorziening groter dan de ingevulde maximumafstand? Dan wordt het vlak als niet-aangesloten beschouwd.</w:t>
       </w:r>
     </w:p>
     <w:p>
@@ -5827,15 +5697,7 @@
         <w:t>,</w:t>
       </w:r>
       <w:r>
-        <w:t xml:space="preserve"> of volledig wordt behandeld als afgekoppeld. Dit gebeurt zodra er naast het gemengde riool ook een ander </w:t>
-      </w:r>
-      <w:proofErr w:type="spellStart"/>
-      <w:r>
-        <w:t>hemelwaterontvangende</w:t>
-      </w:r>
-      <w:proofErr w:type="spellEnd"/>
-      <w:r>
-        <w:t xml:space="preserve"> voorziening binnen </w:t>
+        <w:t xml:space="preserve"> of volledig wordt behandeld als afgekoppeld. Dit gebeurt zodra er naast het gemengde riool ook een ander hemelwaterontvangende voorziening binnen </w:t>
       </w:r>
       <w:r>
         <w:rPr>
@@ -6005,15 +5867,7 @@
         <w:t>. L</w:t>
       </w:r>
       <w:r>
-        <w:t xml:space="preserve">aag 1 kan worden aangevuld om in een volgende analyse </w:t>
-      </w:r>
-      <w:proofErr w:type="spellStart"/>
-      <w:r>
-        <w:t>waterpasserende</w:t>
-      </w:r>
-      <w:proofErr w:type="spellEnd"/>
-      <w:r>
-        <w:t xml:space="preserve"> verharding en/of groene daken </w:t>
+        <w:t xml:space="preserve">aag 1 kan worden aangevuld om in een volgende analyse waterpasserende verharding en/of groene daken </w:t>
       </w:r>
       <w:r>
         <w:t>mee te nemen in de tool</w:t>
@@ -6083,53 +5937,13 @@
         <w:t xml:space="preserve"> </w:t>
       </w:r>
       <w:r>
-        <w:t>inlooptabel). In deze tabel heeft elk vlak een unieke code van de BGT meegekregen (</w:t>
-      </w:r>
-      <w:proofErr w:type="spellStart"/>
-      <w:r>
-        <w:t>bgt_identificatie</w:t>
-      </w:r>
-      <w:proofErr w:type="spellEnd"/>
-      <w:r>
-        <w:t xml:space="preserve">) </w:t>
+        <w:t xml:space="preserve">inlooptabel). In deze tabel heeft elk vlak een unieke code van de BGT meegekregen (bgt_identificatie) </w:t>
       </w:r>
       <w:r>
         <w:t xml:space="preserve">waarmee een link kan worden gelegd met de </w:t>
       </w:r>
       <w:r>
-        <w:t>BGT. De kolommen ‘</w:t>
-      </w:r>
-      <w:proofErr w:type="spellStart"/>
-      <w:r>
-        <w:t>surface_type</w:t>
-      </w:r>
-      <w:proofErr w:type="spellEnd"/>
-      <w:r>
-        <w:t>’, ‘</w:t>
-      </w:r>
-      <w:proofErr w:type="spellStart"/>
-      <w:r>
-        <w:t>BGT_fysiek</w:t>
-      </w:r>
-      <w:proofErr w:type="spellEnd"/>
-      <w:r>
-        <w:t xml:space="preserve"> voorkomen’ (uit de BGT) en ‘</w:t>
-      </w:r>
-      <w:proofErr w:type="spellStart"/>
-      <w:r>
-        <w:t>build</w:t>
-      </w:r>
-      <w:proofErr w:type="spellEnd"/>
-      <w:r>
-        <w:t xml:space="preserve"> </w:t>
-      </w:r>
-      <w:proofErr w:type="spellStart"/>
-      <w:r>
-        <w:t>year</w:t>
-      </w:r>
-      <w:proofErr w:type="spellEnd"/>
-      <w:r>
-        <w:t>’ (uit de BAG) worden automatisch gekoppeld en toegevoegd aan de Inlooptabel op basis van de BGT-identificatie. Zo krijg je in één oogopslag meer informatie terug.</w:t>
+        <w:t>BGT. De kolommen ‘surface_type’, ‘BGT_fysiek voorkomen’ (uit de BGT) en ‘build year’ (uit de BAG) worden automatisch gekoppeld en toegevoegd aan de Inlooptabel op basis van de BGT-identificatie. Zo krijg je in één oogopslag meer informatie terug.</w:t>
       </w:r>
     </w:p>
     <w:p>
@@ -6345,15 +6159,7 @@
         <w:jc w:val="both"/>
       </w:pPr>
       <w:r>
-        <w:t xml:space="preserve">Wanneer je een wijziging aanbrengt in de </w:t>
-      </w:r>
-      <w:proofErr w:type="spellStart"/>
-      <w:r>
-        <w:t>geopackage</w:t>
-      </w:r>
-      <w:proofErr w:type="spellEnd"/>
-      <w:r>
-        <w:t>, worden deze kolommen automatisch bijgewerkt.</w:t>
+        <w:t>Wanneer je een wijziging aanbrengt in de geopackage, worden deze kolommen automatisch bijgewerkt.</w:t>
       </w:r>
       <w:r>
         <w:t xml:space="preserve"> </w:t>
@@ -6505,6 +6311,8 @@
       <w:r>
         <w:rPr>
           <w:rStyle w:val="CommentReference"/>
+          <w:sz w:val="22"/>
+          <w:szCs w:val="22"/>
         </w:rPr>
         <w:commentReference w:id="21"/>
       </w:r>
@@ -6737,15 +6545,7 @@
         <w:jc w:val="both"/>
       </w:pPr>
       <w:r>
-        <w:t xml:space="preserve">Info: </w:t>
-      </w:r>
-      <w:proofErr w:type="spellStart"/>
-      <w:r>
-        <w:t>waterpasserende</w:t>
-      </w:r>
-      <w:proofErr w:type="spellEnd"/>
-      <w:r>
-        <w:t xml:space="preserve"> verharding of groen dak:</w:t>
+        <w:t>Info: waterpasserende verharding of groen dak:</w:t>
       </w:r>
     </w:p>
     <w:p>
@@ -6776,21 +6576,12 @@
         </w:rPr>
         <w:t xml:space="preserve">aangemerkt als </w:t>
       </w:r>
-      <w:proofErr w:type="spellStart"/>
       <w:r>
         <w:rPr>
           <w:i/>
           <w:iCs/>
         </w:rPr>
-        <w:t>waterpasserende</w:t>
-      </w:r>
-      <w:proofErr w:type="spellEnd"/>
-      <w:r>
-        <w:rPr>
-          <w:i/>
-          <w:iCs/>
-        </w:rPr>
-        <w:t xml:space="preserve"> verharding of groen dak. Alleen het type verharding is daarop aangepast. </w:t>
+        <w:t xml:space="preserve">waterpasserende verharding of groen dak. Alleen het type verharding is daarop aangepast. </w:t>
       </w:r>
       <w:r>
         <w:rPr>
@@ -7021,15 +6812,7 @@
         <w:jc w:val="both"/>
       </w:pPr>
       <w:r>
-        <w:t>De rekeninstellingen worden opgeslagen in de output-</w:t>
-      </w:r>
-      <w:proofErr w:type="spellStart"/>
-      <w:r>
-        <w:t>geopackage</w:t>
-      </w:r>
-      <w:proofErr w:type="spellEnd"/>
-      <w:r>
-        <w:t xml:space="preserve"> (7</w:t>
+        <w:t>De rekeninstellingen worden opgeslagen in de output-geopackage (7</w:t>
       </w:r>
       <w:r>
         <w:t xml:space="preserve">. </w:t>
@@ -7039,15 +6822,7 @@
       </w:r>
       <w:r>
         <w:lastRenderedPageBreak/>
-        <w:t xml:space="preserve">invoerparameters en </w:t>
-      </w:r>
-      <w:proofErr w:type="spellStart"/>
-      <w:r>
-        <w:t>padverwijzingen</w:t>
-      </w:r>
-      <w:proofErr w:type="spellEnd"/>
-      <w:r>
-        <w:t xml:space="preserve"> naar de inputbestanden opgeslagen. Dit zorgt ervoor dat de resultaten reproduceerbaar zijn.</w:t>
+        <w:t>invoerparameters en padverwijzingen naar de inputbestanden opgeslagen. Dit zorgt ervoor dat de resultaten reproduceerbaar zijn.</w:t>
       </w:r>
     </w:p>
     <w:p>
@@ -7062,13 +6837,8 @@
       <w:r>
         <w:t xml:space="preserve"> </w:t>
       </w:r>
-      <w:proofErr w:type="spellStart"/>
-      <w:r>
-        <w:t>Waterpasserende</w:t>
-      </w:r>
-      <w:proofErr w:type="spellEnd"/>
-      <w:r>
-        <w:t xml:space="preserve"> verharding en groene daken</w:t>
+      <w:r>
+        <w:t>Waterpasserende verharding en groene daken</w:t>
       </w:r>
       <w:bookmarkEnd w:id="28"/>
       <w:bookmarkEnd w:id="29"/>
@@ -7078,15 +6848,7 @@
         <w:jc w:val="both"/>
       </w:pPr>
       <w:r>
-        <w:t xml:space="preserve">Informatie over de locatie van </w:t>
-      </w:r>
-      <w:proofErr w:type="spellStart"/>
-      <w:r>
-        <w:t>waterpasserende</w:t>
-      </w:r>
-      <w:proofErr w:type="spellEnd"/>
-      <w:r>
-        <w:t xml:space="preserve"> verharding of groene (blauwe) daken kan worden toegevoegd aan de BGT-Inlooptabel door middel van een puntenbestand in de output van een voorgaande revisie van de BGT</w:t>
+        <w:t>Informatie over de locatie van waterpasserende verharding of groene (blauwe) daken kan worden toegevoegd aan de BGT-Inlooptabel door middel van een puntenbestand in de output van een voorgaande revisie van de BGT</w:t>
       </w:r>
       <w:r>
         <w:t>-</w:t>
@@ -7095,15 +6857,7 @@
         <w:t>Inlooptool (</w:t>
       </w:r>
       <w:r>
-        <w:t xml:space="preserve">1. </w:t>
-      </w:r>
-      <w:proofErr w:type="spellStart"/>
-      <w:r>
-        <w:t>Waterpasserende</w:t>
-      </w:r>
-      <w:proofErr w:type="spellEnd"/>
-      <w:r>
-        <w:t xml:space="preserve"> verharding en groene daken</w:t>
+        <w:t>1. Waterpasserende verharding en groene daken</w:t>
       </w:r>
       <w:r>
         <w:t xml:space="preserve">). </w:t>
@@ -7114,15 +6868,7 @@
         <w:jc w:val="both"/>
       </w:pPr>
       <w:r>
-        <w:t xml:space="preserve">Wanneer dit bestand wordt meegegeven bij een nieuwe analyse en een punt binnen een BGT-vlak valt, wordt dit vlak gemarkeerd als </w:t>
-      </w:r>
-      <w:proofErr w:type="spellStart"/>
-      <w:r>
-        <w:t>waterpasserend</w:t>
-      </w:r>
-      <w:proofErr w:type="spellEnd"/>
-      <w:r>
-        <w:t xml:space="preserve"> of als groen (blauw) dak bij het type verharding. Dit is volgens de methodologie van de BGT</w:t>
+        <w:t>Wanneer dit bestand wordt meegegeven bij een nieuwe analyse en een punt binnen een BGT-vlak valt, wordt dit vlak gemarkeerd als waterpasserend of als groen (blauw) dak bij het type verharding. Dit is volgens de methodologie van de BGT</w:t>
       </w:r>
       <w:r>
         <w:t>-</w:t>

</xml_diff>